<commit_message>
week4 assignment - updated my .doc with new test results and updated README.md with new test results
</commit_message>
<xml_diff>
--- a/src/main/resources/Alamo-Daniel-Week4.docx
+++ b/src/main/resources/Alamo-Daniel-Week4.docx
@@ -2404,12 +2404,12 @@
           <wp:inline distB="114300" distT="114300" distL="114300" distR="114300">
             <wp:extent cx="3881484" cy="3919538"/>
             <wp:effectExtent b="0" l="0" r="0" t="0"/>
-            <wp:docPr id="6" name="image3.png"/>
+            <wp:docPr id="7" name="image1.png"/>
             <a:graphic>
               <a:graphicData uri="http://schemas.openxmlformats.org/drawingml/2006/picture">
                 <pic:pic>
                   <pic:nvPicPr>
-                    <pic:cNvPr id="0" name="image3.png"/>
+                    <pic:cNvPr id="0" name="image1.png"/>
                     <pic:cNvPicPr preferRelativeResize="0"/>
                   </pic:nvPicPr>
                   <pic:blipFill>
@@ -2506,12 +2506,12 @@
           <wp:inline distB="114300" distT="114300" distL="114300" distR="114300">
             <wp:extent cx="5943600" cy="4470400"/>
             <wp:effectExtent b="12700" l="12700" r="12700" t="12700"/>
-            <wp:docPr id="8" name="image6.png"/>
+            <wp:docPr id="9" name="image5.png"/>
             <a:graphic>
               <a:graphicData uri="http://schemas.openxmlformats.org/drawingml/2006/picture">
                 <pic:pic>
                   <pic:nvPicPr>
-                    <pic:cNvPr id="0" name="image6.png"/>
+                    <pic:cNvPr id="0" name="image5.png"/>
                     <pic:cNvPicPr preferRelativeResize="0"/>
                   </pic:nvPicPr>
                   <pic:blipFill>
@@ -2751,12 +2751,12 @@
           <wp:inline distB="114300" distT="114300" distL="114300" distR="114300">
             <wp:extent cx="5943600" cy="4851400"/>
             <wp:effectExtent b="0" l="0" r="0" t="0"/>
-            <wp:docPr id="3" name="image1.png"/>
+            <wp:docPr id="4" name="image7.png"/>
             <a:graphic>
               <a:graphicData uri="http://schemas.openxmlformats.org/drawingml/2006/picture">
                 <pic:pic>
                   <pic:nvPicPr>
-                    <pic:cNvPr id="0" name="image1.png"/>
+                    <pic:cNvPr id="0" name="image7.png"/>
                     <pic:cNvPicPr preferRelativeResize="0"/>
                   </pic:nvPicPr>
                   <pic:blipFill>
@@ -2983,12 +2983,12 @@
           <wp:inline distB="114300" distT="114300" distL="114300" distR="114300">
             <wp:extent cx="5943600" cy="3721100"/>
             <wp:effectExtent b="12700" l="12700" r="12700" t="12700"/>
-            <wp:docPr id="7" name="image2.png"/>
+            <wp:docPr id="8" name="image4.png"/>
             <a:graphic>
               <a:graphicData uri="http://schemas.openxmlformats.org/drawingml/2006/picture">
                 <pic:pic>
                   <pic:nvPicPr>
-                    <pic:cNvPr id="0" name="image2.png"/>
+                    <pic:cNvPr id="0" name="image4.png"/>
                     <pic:cNvPicPr preferRelativeResize="0"/>
                   </pic:nvPicPr>
                   <pic:blipFill>
@@ -3310,12 +3310,12 @@
           <wp:inline distB="114300" distT="114300" distL="114300" distR="114300">
             <wp:extent cx="5943600" cy="5156200"/>
             <wp:effectExtent b="12700" l="12700" r="12700" t="12700"/>
-            <wp:docPr id="5" name="image7.png"/>
+            <wp:docPr id="6" name="image9.png"/>
             <a:graphic>
               <a:graphicData uri="http://schemas.openxmlformats.org/drawingml/2006/picture">
                 <pic:pic>
                   <pic:nvPicPr>
-                    <pic:cNvPr id="0" name="image7.png"/>
+                    <pic:cNvPr id="0" name="image9.png"/>
                     <pic:cNvPicPr preferRelativeResize="0"/>
                   </pic:nvPicPr>
                   <pic:blipFill>
@@ -3506,12 +3506,12 @@
           <wp:inline distB="114300" distT="114300" distL="114300" distR="114300">
             <wp:extent cx="5943600" cy="3708400"/>
             <wp:effectExtent b="12700" l="12700" r="12700" t="12700"/>
-            <wp:docPr id="2" name="image5.png"/>
+            <wp:docPr id="3" name="image6.png"/>
             <a:graphic>
               <a:graphicData uri="http://schemas.openxmlformats.org/drawingml/2006/picture">
                 <pic:pic>
                   <pic:nvPicPr>
-                    <pic:cNvPr id="0" name="image5.png"/>
+                    <pic:cNvPr id="0" name="image6.png"/>
                     <pic:cNvPicPr preferRelativeResize="0"/>
                   </pic:nvPicPr>
                   <pic:blipFill>
@@ -3890,12 +3890,12 @@
           <wp:inline distB="114300" distT="114300" distL="114300" distR="114300">
             <wp:extent cx="5943600" cy="3619500"/>
             <wp:effectExtent b="0" l="0" r="0" t="0"/>
-            <wp:docPr id="4" name="image4.png"/>
+            <wp:docPr id="5" name="image2.png"/>
             <a:graphic>
               <a:graphicData uri="http://schemas.openxmlformats.org/drawingml/2006/picture">
                 <pic:pic>
                   <pic:nvPicPr>
-                    <pic:cNvPr id="0" name="image4.png"/>
+                    <pic:cNvPr id="0" name="image2.png"/>
                     <pic:cNvPicPr preferRelativeResize="0"/>
                   </pic:nvPicPr>
                   <pic:blipFill>
@@ -3928,8 +3928,8 @@
     <w:p>
       <w:pPr>
         <w:rPr>
-          <w:sz w:val="32"/>
-          <w:szCs w:val="32"/>
+          <w:sz w:val="24"/>
+          <w:szCs w:val="24"/>
         </w:rPr>
       </w:pPr>
       <w:r>
@@ -3940,10 +3940,90 @@
         </w:rPr>
         <w:t xml:space="preserve">IMG: Junit tests on ServiceFactory. Here I am testing that the keys in the application.properties file works and passes. When I attempt to access them individually, the tests fail. There is an issue with the path of the application.properties file in the ServiceFactory. </w:t>
       </w:r>
-      <w:r>
-        <w:rPr>
-          <w:rtl w:val="0"/>
-        </w:rPr>
+    </w:p>
+    <w:p>
+      <w:pPr>
+        <w:rPr>
+          <w:sz w:val="24"/>
+          <w:szCs w:val="24"/>
+        </w:rPr>
+      </w:pPr>
+      <w:r>
+        <w:rPr>
+          <w:rtl w:val="0"/>
+        </w:rPr>
+      </w:r>
+    </w:p>
+    <w:p>
+      <w:pPr>
+        <w:rPr>
+          <w:sz w:val="24"/>
+          <w:szCs w:val="24"/>
+        </w:rPr>
+      </w:pPr>
+      <w:r>
+        <w:rPr>
+          <w:sz w:val="24"/>
+          <w:szCs w:val="24"/>
+        </w:rPr>
+        <w:drawing>
+          <wp:inline distB="114300" distT="114300" distL="114300" distR="114300">
+            <wp:extent cx="5943600" cy="3797300"/>
+            <wp:effectExtent b="12700" l="12700" r="12700" t="12700"/>
+            <wp:docPr id="2" name="image3.png"/>
+            <a:graphic>
+              <a:graphicData uri="http://schemas.openxmlformats.org/drawingml/2006/picture">
+                <pic:pic>
+                  <pic:nvPicPr>
+                    <pic:cNvPr id="0" name="image3.png"/>
+                    <pic:cNvPicPr preferRelativeResize="0"/>
+                  </pic:nvPicPr>
+                  <pic:blipFill>
+                    <a:blip r:embed="rId14"/>
+                    <a:srcRect b="0" l="0" r="0" t="0"/>
+                    <a:stretch>
+                      <a:fillRect/>
+                    </a:stretch>
+                  </pic:blipFill>
+                  <pic:spPr>
+                    <a:xfrm>
+                      <a:off x="0" y="0"/>
+                      <a:ext cx="5943600" cy="3797300"/>
+                    </a:xfrm>
+                    <a:prstGeom prst="rect"/>
+                    <a:ln w="12700">
+                      <a:solidFill>
+                        <a:srgbClr val="000000"/>
+                      </a:solidFill>
+                      <a:prstDash val="solid"/>
+                    </a:ln>
+                  </pic:spPr>
+                </pic:pic>
+              </a:graphicData>
+            </a:graphic>
+          </wp:inline>
+        </w:drawing>
+      </w:r>
+      <w:r>
+        <w:rPr>
+          <w:rtl w:val="0"/>
+        </w:rPr>
+      </w:r>
+    </w:p>
+    <w:p>
+      <w:pPr>
+        <w:rPr>
+          <w:sz w:val="24"/>
+          <w:szCs w:val="24"/>
+        </w:rPr>
+      </w:pPr>
+      <w:r>
+        <w:rPr>
+          <w:sz w:val="24"/>
+          <w:szCs w:val="24"/>
+          <w:rtl w:val="0"/>
+        </w:rPr>
+        <w:t xml:space="preserve">IMG: Here I test the ServiceFactory by passing in the keys found in the application.properties file into the getService() method which passes. Small issue with userService is not loading but the others are. </w:t>
       </w:r>
     </w:p>
     <w:sectPr>

</xml_diff>